<commit_message>
Minor changes to C_Extras and POSIX
</commit_message>
<xml_diff>
--- a/C_Extras.docx
+++ b/C_Extras.docx
@@ -2,6 +2,41 @@
 <file path=word/document.xml><?xml version="1.0" encoding="utf-8"?>
 <w:document xmlns:o="urn:schemas-microsoft-com:office:office" xmlns:r="http://schemas.openxmlformats.org/officeDocument/2006/relationships" xmlns:v="urn:schemas-microsoft-com:vml" xmlns:w="http://schemas.openxmlformats.org/wordprocessingml/2006/main" xmlns:w10="urn:schemas-microsoft-com:office:word" xmlns:wp="http://schemas.openxmlformats.org/drawingml/2006/wordprocessingDrawing" xmlns:wps="http://schemas.microsoft.com/office/word/2010/wordprocessingShape" xmlns:wpg="http://schemas.microsoft.com/office/word/2010/wordprocessingGroup" xmlns:mc="http://schemas.openxmlformats.org/markup-compatibility/2006" xmlns:wp14="http://schemas.microsoft.com/office/word/2010/wordprocessingDrawing" xmlns:w14="http://schemas.microsoft.com/office/word/2010/wordml" xmlns:w15="http://schemas.microsoft.com/office/word/2012/wordml" mc:Ignorable="w14 wp14 w15">
   <w:body>
+    <w:p>
+      <w:pPr>
+        <w:pStyle w:val="Normal"/>
+        <w:widowControl/>
+        <w:bidi w:val="0"/>
+        <w:spacing w:lineRule="auto" w:line="259" w:before="0" w:after="160"/>
+        <w:jc w:val="center"/>
+        <w:rPr>
+          <w:u w:val="single"/>
+        </w:rPr>
+      </w:pPr>
+      <w:r>
+        <w:rPr>
+          <w:u w:val="single"/>
+        </w:rPr>
+        <w:t>C Extras</w:t>
+      </w:r>
+    </w:p>
+    <w:p>
+      <w:pPr>
+        <w:pStyle w:val="Normal"/>
+        <w:widowControl/>
+        <w:bidi w:val="0"/>
+        <w:spacing w:lineRule="auto" w:line="259" w:before="0" w:after="160"/>
+        <w:jc w:val="center"/>
+        <w:rPr>
+          <w:u w:val="none"/>
+        </w:rPr>
+      </w:pPr>
+      <w:r>
+        <w:rPr>
+          <w:u w:val="none"/>
+        </w:rPr>
+      </w:r>
+    </w:p>
     <w:p>
       <w:pPr>
         <w:pStyle w:val="Normal"/>
@@ -9,10 +44,605 @@
         <w:bidi w:val="0"/>
         <w:spacing w:lineRule="auto" w:line="259" w:before="0" w:after="160"/>
         <w:jc w:val="left"/>
-        <w:rPr/>
-      </w:pPr>
-      <w:r>
-        <w:rPr/>
+        <w:rPr>
+          <w:u w:val="single"/>
+        </w:rPr>
+      </w:pPr>
+      <w:r>
+        <w:rPr>
+          <w:u w:val="single"/>
+        </w:rPr>
+        <w:t>Intro:</w:t>
+      </w:r>
+    </w:p>
+    <w:p>
+      <w:pPr>
+        <w:pStyle w:val="Normal"/>
+        <w:widowControl/>
+        <w:bidi w:val="0"/>
+        <w:spacing w:lineRule="auto" w:line="259" w:before="0" w:after="160"/>
+        <w:jc w:val="left"/>
+        <w:rPr>
+          <w:u w:val="single"/>
+        </w:rPr>
+      </w:pPr>
+      <w:r>
+        <w:rPr>
+          <w:u w:val="none"/>
+        </w:rPr>
+        <w:tab/>
+        <w:t xml:space="preserve">Perhaps you are wondering what is meant by “C Extras”. Perhaps you simply opened this doc out of curiousity, considering that the title is perhaps not the most aptly named. To clarify, the purpose of this document is to cover extra programs and features which are related to C programming, but which I felt were innapropriate for my C Programming Language document. Specifically, I’d like to cover Make and Makefiles, The GNU debugger (GDB), version control (with git, although I may touch on SVN as well), creating markdown files, and autogenerating documentation with doxygen. I felt that these lay outside of the scope of my C programming doc, but that they were still important topics to cover, hence the existence of this document. </w:t>
+      </w:r>
+    </w:p>
+    <w:p>
+      <w:pPr>
+        <w:pStyle w:val="Normal"/>
+        <w:widowControl/>
+        <w:bidi w:val="0"/>
+        <w:spacing w:lineRule="auto" w:line="259" w:before="0" w:after="160"/>
+        <w:jc w:val="left"/>
+        <w:rPr>
+          <w:u w:val="single"/>
+        </w:rPr>
+      </w:pPr>
+      <w:r>
+        <w:rPr/>
+      </w:r>
+    </w:p>
+    <w:p>
+      <w:pPr>
+        <w:pStyle w:val="Normal"/>
+        <w:widowControl/>
+        <w:bidi w:val="0"/>
+        <w:spacing w:lineRule="auto" w:line="259" w:before="0" w:after="160"/>
+        <w:jc w:val="center"/>
+        <w:rPr>
+          <w:u w:val="single"/>
+        </w:rPr>
+      </w:pPr>
+      <w:r>
+        <w:rPr>
+          <w:u w:val="single"/>
+        </w:rPr>
+        <w:t>Make/Makefile</w:t>
+      </w:r>
+    </w:p>
+    <w:p>
+      <w:pPr>
+        <w:pStyle w:val="Normal"/>
+        <w:widowControl/>
+        <w:bidi w:val="0"/>
+        <w:spacing w:lineRule="auto" w:line="259" w:before="0" w:after="160"/>
+        <w:jc w:val="center"/>
+        <w:rPr>
+          <w:u w:val="single"/>
+        </w:rPr>
+      </w:pPr>
+      <w:r>
+        <w:rPr>
+          <w:u w:val="single"/>
+        </w:rPr>
+      </w:r>
+    </w:p>
+    <w:p>
+      <w:pPr>
+        <w:pStyle w:val="ListContents"/>
+        <w:ind w:left="0" w:hanging="0"/>
+        <w:rPr>
+          <w:u w:val="single"/>
+        </w:rPr>
+      </w:pPr>
+      <w:r>
+        <w:rPr>
+          <w:u w:val="single"/>
+        </w:rPr>
+        <w:t>Intro:</w:t>
+      </w:r>
+    </w:p>
+    <w:p>
+      <w:pPr>
+        <w:pStyle w:val="ListContents"/>
+        <w:ind w:left="0" w:hanging="0"/>
+        <w:rPr>
+          <w:u w:val="single"/>
+        </w:rPr>
+      </w:pPr>
+      <w:r>
+        <w:rPr/>
+        <w:tab/>
+        <w:t xml:space="preserve">This section will be dedicated to GNU Makefiles. Most programming languages have some sort of tooling for build automation. The program most commonly used to automate builds in C is known as make. make is a command in Linux, just like any other command line utility. It searches for a special file known as a Makefile which contains instructions on how to build our executables. The GNU organization already has great documentation on make which can be found here </w:t>
+      </w:r>
+      <w:r>
+        <w:fldChar w:fldCharType="begin"/>
+      </w:r>
+      <w:r>
+        <w:rPr>
+          <w:rStyle w:val="InternetLink"/>
+          <w:u w:val="none"/>
+        </w:rPr>
+        <w:instrText xml:space="preserve"> HYPERLINK "https://www.gnu.org/software/make/manual/make.html" \l "toc-Overview-of-make"</w:instrText>
+      </w:r>
+      <w:r>
+        <w:rPr>
+          <w:rStyle w:val="InternetLink"/>
+          <w:u w:val="none"/>
+        </w:rPr>
+        <w:fldChar w:fldCharType="separate"/>
+      </w:r>
+      <w:r>
+        <w:rPr>
+          <w:rStyle w:val="InternetLink"/>
+          <w:u w:val="none"/>
+        </w:rPr>
+        <w:t>https://www.gnu.org/software/make/manual/make.html#toc-Overview-of-make</w:t>
+      </w:r>
+      <w:r>
+        <w:rPr>
+          <w:rStyle w:val="InternetLink"/>
+          <w:u w:val="none"/>
+        </w:rPr>
+        <w:fldChar w:fldCharType="end"/>
+      </w:r>
+      <w:r>
+        <w:rPr/>
+        <w:t xml:space="preserve">. While I encourage you to read through this documentation, it can be a bit daunting if you’re just writing your first Makefile. My aim is to give you a general overview of how we can use make; your experience in the field will fill in the missing gaps as you use make more and more. </w:t>
+        <w:br/>
+        <w:br/>
+      </w:r>
+      <w:r>
+        <w:rPr>
+          <w:u w:val="single"/>
+        </w:rPr>
+        <w:t>Rules:</w:t>
+      </w:r>
+    </w:p>
+    <w:p>
+      <w:pPr>
+        <w:pStyle w:val="ListContents"/>
+        <w:ind w:left="0" w:hanging="0"/>
+        <w:rPr>
+          <w:u w:val="single"/>
+        </w:rPr>
+      </w:pPr>
+      <w:r>
+        <w:rPr/>
+        <w:tab/>
+        <w:t>The idea behind Makefiles is that we write out a series of “rules” which are used to ensure certain conditions are met as we build. Some rules are pre-requisites for other rules. This creates a sort of hierarchy which appears complex on the surface but is really just a sequence of simple rules tied together to form a finished product. Rules follow a special formula so that they can be recognized by make. The general layout of a rule is as follows:</w:t>
+      </w:r>
+    </w:p>
+    <w:p>
+      <w:pPr>
+        <w:pStyle w:val="ListContents"/>
+        <w:ind w:left="0" w:hanging="0"/>
+        <w:rPr/>
+      </w:pPr>
+      <w:r>
+        <w:rPr/>
+      </w:r>
+    </w:p>
+    <w:p>
+      <w:pPr>
+        <w:pStyle w:val="ListContents"/>
+        <w:ind w:left="0" w:hanging="0"/>
+        <w:rPr>
+          <w:u w:val="single"/>
+        </w:rPr>
+      </w:pPr>
+      <w:r>
+        <w:rPr/>
+        <w:t>target ... : prerequisites ...</w:t>
+      </w:r>
+    </w:p>
+    <w:p>
+      <w:pPr>
+        <w:pStyle w:val="ListContents"/>
+        <w:ind w:left="0" w:hanging="0"/>
+        <w:rPr>
+          <w:u w:val="single"/>
+        </w:rPr>
+      </w:pPr>
+      <w:r>
+        <w:rPr/>
+        <w:tab/>
+        <w:t>recipe</w:t>
+      </w:r>
+    </w:p>
+    <w:p>
+      <w:pPr>
+        <w:pStyle w:val="ListContents"/>
+        <w:ind w:left="0" w:hanging="0"/>
+        <w:rPr>
+          <w:u w:val="single"/>
+        </w:rPr>
+      </w:pPr>
+      <w:r>
+        <w:rPr/>
+        <w:tab/>
+        <w:t>...</w:t>
+      </w:r>
+    </w:p>
+    <w:p>
+      <w:pPr>
+        <w:pStyle w:val="ListContents"/>
+        <w:ind w:left="0" w:hanging="0"/>
+        <w:rPr>
+          <w:u w:val="single"/>
+        </w:rPr>
+      </w:pPr>
+      <w:r>
+        <w:rPr/>
+        <w:tab/>
+        <w:t>...</w:t>
+      </w:r>
+    </w:p>
+    <w:p>
+      <w:pPr>
+        <w:pStyle w:val="ListContents"/>
+        <w:ind w:left="0" w:hanging="0"/>
+        <w:rPr/>
+      </w:pPr>
+      <w:r>
+        <w:rPr/>
+      </w:r>
+    </w:p>
+    <w:p>
+      <w:pPr>
+        <w:pStyle w:val="ListContents"/>
+        <w:ind w:left="0" w:hanging="0"/>
+        <w:rPr>
+          <w:u w:val="single"/>
+        </w:rPr>
+      </w:pPr>
+      <w:r>
+        <w:rPr/>
+        <w:t>Let’s break down these three peices that make up our rule:</w:t>
+      </w:r>
+    </w:p>
+    <w:p>
+      <w:pPr>
+        <w:pStyle w:val="ListContents"/>
+        <w:ind w:left="0" w:hanging="0"/>
+        <w:rPr/>
+      </w:pPr>
+      <w:r>
+        <w:rPr/>
+      </w:r>
+    </w:p>
+    <w:p>
+      <w:pPr>
+        <w:pStyle w:val="ListContents"/>
+        <w:ind w:left="0" w:hanging="0"/>
+        <w:rPr>
+          <w:b/>
+          <w:b/>
+          <w:bCs/>
+          <w:u w:val="single"/>
+        </w:rPr>
+      </w:pPr>
+      <w:r>
+        <w:rPr>
+          <w:b/>
+          <w:bCs/>
+        </w:rPr>
+        <w:t>target:</w:t>
+      </w:r>
+      <w:r>
+        <w:rPr/>
+        <w:t xml:space="preserve"> The target is the desired output of processing the rule. In most cases, the target is a file which is created by running certain command line utilities to obtain the desired effect, though the target can also just be a name used to specify the rule that we want make to run.</w:t>
+        <w:br/>
+        <w:br/>
+      </w:r>
+      <w:r>
+        <w:rPr>
+          <w:b/>
+          <w:bCs/>
+        </w:rPr>
+        <w:t xml:space="preserve">prerequisites: </w:t>
+      </w:r>
+      <w:r>
+        <w:rPr/>
+        <w:t>The prerequisites are conditions that must be met in order for our rule to be executed. If the prerequisites are not met, the rule cannot be satisfied. Prerequisites are also usually files which we expect to exist in order for our rule to be executed.</w:t>
+      </w:r>
+    </w:p>
+    <w:p>
+      <w:pPr>
+        <w:pStyle w:val="ListContents"/>
+        <w:ind w:left="0" w:hanging="0"/>
+        <w:rPr/>
+      </w:pPr>
+      <w:r>
+        <w:rPr/>
+      </w:r>
+    </w:p>
+    <w:p>
+      <w:pPr>
+        <w:pStyle w:val="ListContents"/>
+        <w:ind w:left="0" w:hanging="0"/>
+        <w:rPr>
+          <w:b/>
+          <w:b/>
+          <w:bCs/>
+          <w:u w:val="single"/>
+        </w:rPr>
+      </w:pPr>
+      <w:r>
+        <w:rPr>
+          <w:b/>
+          <w:bCs/>
+        </w:rPr>
+        <w:t>recipe:</w:t>
+      </w:r>
+      <w:r>
+        <w:rPr/>
+        <w:t xml:space="preserve"> The recipe is the actual command that we want make to run. There is nothing special about what commands can be put in our recipe; make will execute whatever we add in our recipe in a shell as if we were actually entering those commands into our terminal. </w:t>
+      </w:r>
+    </w:p>
+    <w:p>
+      <w:pPr>
+        <w:pStyle w:val="ListContents"/>
+        <w:ind w:left="0" w:hanging="0"/>
+        <w:rPr/>
+      </w:pPr>
+      <w:r>
+        <w:rPr/>
+      </w:r>
+    </w:p>
+    <w:p>
+      <w:pPr>
+        <w:pStyle w:val="ListContents"/>
+        <w:ind w:left="0" w:hanging="0"/>
+        <w:rPr>
+          <w:b/>
+          <w:b/>
+          <w:bCs/>
+          <w:u w:val="single"/>
+        </w:rPr>
+      </w:pPr>
+      <w:r>
+        <w:rPr>
+          <w:u w:val="single"/>
+        </w:rPr>
+        <w:t>Variables:</w:t>
+      </w:r>
+    </w:p>
+    <w:p>
+      <w:pPr>
+        <w:pStyle w:val="ListContents"/>
+        <w:ind w:left="0" w:hanging="0"/>
+        <w:rPr>
+          <w:b/>
+          <w:b/>
+          <w:bCs/>
+          <w:u w:val="single"/>
+        </w:rPr>
+      </w:pPr>
+      <w:r>
+        <w:rPr/>
+        <w:tab/>
+        <w:t xml:space="preserve">As you may expect, make is capable of keeping track of variables. Variables in make are very similar to variables in shell scripts. They are essentially expanded at runtime so that if we assign an entire command to a variable, that command will be executed on the spot. Variables are generally always upper-case as a convention, and they are assigned with the assignment operator (=). In order to expand a variable in make, we use the special operator ‘$’, followed by the variable name enclosed in brackets eg. $(VAR). Again, this is very similar to shell scripts. </w:t>
+      </w:r>
+    </w:p>
+    <w:p>
+      <w:pPr>
+        <w:pStyle w:val="ListContents"/>
+        <w:ind w:left="0" w:hanging="0"/>
+        <w:rPr/>
+      </w:pPr>
+      <w:r>
+        <w:rPr/>
+      </w:r>
+    </w:p>
+    <w:p>
+      <w:pPr>
+        <w:pStyle w:val="ListContents"/>
+        <w:ind w:left="0" w:hanging="0"/>
+        <w:rPr>
+          <w:b/>
+          <w:b/>
+          <w:bCs/>
+          <w:u w:val="single"/>
+        </w:rPr>
+      </w:pPr>
+      <w:r>
+        <w:rPr/>
+        <w:tab/>
+        <w:t>Although we are able to define variables however we want in make, there are certain convensions which nearly all programs abide by. Specifically, there are certain variable names that ought to be used for readability. Here is a list of some conventional variable names:</w:t>
+      </w:r>
+    </w:p>
+    <w:p>
+      <w:pPr>
+        <w:pStyle w:val="ListContents"/>
+        <w:ind w:left="0" w:hanging="0"/>
+        <w:rPr/>
+      </w:pPr>
+      <w:r>
+        <w:rPr/>
+      </w:r>
+    </w:p>
+    <w:p>
+      <w:pPr>
+        <w:pStyle w:val="ListContents"/>
+        <w:ind w:left="0" w:hanging="0"/>
+        <w:rPr>
+          <w:b/>
+          <w:b/>
+          <w:bCs/>
+          <w:u w:val="single"/>
+        </w:rPr>
+      </w:pPr>
+      <w:r>
+        <w:rPr>
+          <w:b/>
+          <w:bCs/>
+        </w:rPr>
+        <w:t>CC:</w:t>
+      </w:r>
+      <w:r>
+        <w:rPr/>
+        <w:t xml:space="preserve"> In case you needed a refresher, cc stands for c-compiler. In Unix, the compiler was simply called cc, but as you know, Linux was created for the GNU project, and with GNU came the GCC (GNU C-Compiler). Therefore, you would set CC = gcc on a Linux machine.</w:t>
+      </w:r>
+    </w:p>
+    <w:p>
+      <w:pPr>
+        <w:pStyle w:val="ListContents"/>
+        <w:ind w:left="0" w:hanging="0"/>
+        <w:rPr/>
+      </w:pPr>
+      <w:r>
+        <w:rPr/>
+      </w:r>
+    </w:p>
+    <w:p>
+      <w:pPr>
+        <w:pStyle w:val="ListContents"/>
+        <w:ind w:left="0" w:hanging="0"/>
+        <w:rPr>
+          <w:b/>
+          <w:b/>
+          <w:bCs/>
+          <w:u w:val="single"/>
+        </w:rPr>
+      </w:pPr>
+      <w:r>
+        <w:rPr>
+          <w:b/>
+          <w:bCs/>
+        </w:rPr>
+        <w:t>CFLAGS:</w:t>
+      </w:r>
+      <w:r>
+        <w:rPr/>
+        <w:t xml:space="preserve"> The CFLAGS variable is used for flags that we wish to add to our compiler. These include the flags that we covered previously, such as -O, -g, -Wflags, etc. </w:t>
+      </w:r>
+    </w:p>
+    <w:p>
+      <w:pPr>
+        <w:pStyle w:val="ListContents"/>
+        <w:ind w:left="0" w:hanging="0"/>
+        <w:rPr/>
+      </w:pPr>
+      <w:r>
+        <w:rPr/>
+      </w:r>
+    </w:p>
+    <w:p>
+      <w:pPr>
+        <w:pStyle w:val="ListContents"/>
+        <w:ind w:left="0" w:hanging="0"/>
+        <w:rPr>
+          <w:b/>
+          <w:b/>
+          <w:bCs/>
+          <w:u w:val="single"/>
+        </w:rPr>
+      </w:pPr>
+      <w:r>
+        <w:rPr>
+          <w:b/>
+          <w:bCs/>
+        </w:rPr>
+        <w:t>DEBUG:</w:t>
+      </w:r>
+      <w:r>
+        <w:rPr/>
+        <w:t xml:space="preserve"> DEBUG is often used when we want to separate our debug build from our release build. It too can contain compiler flags such as the ones mentioned above. We can then simply add $(DEBUG) to our debug build recipe.</w:t>
+        <w:br/>
+      </w:r>
+    </w:p>
+    <w:p>
+      <w:pPr>
+        <w:pStyle w:val="ListContents"/>
+        <w:ind w:left="0" w:hanging="0"/>
+        <w:rPr>
+          <w:b/>
+          <w:b/>
+          <w:bCs/>
+          <w:u w:val="single"/>
+        </w:rPr>
+      </w:pPr>
+      <w:r>
+        <w:rPr>
+          <w:b/>
+          <w:bCs/>
+        </w:rPr>
+        <w:t>LDFLAGS:</w:t>
+      </w:r>
+      <w:r>
+        <w:rPr/>
+        <w:t xml:space="preserve"> In Unix, ld stood for “loader”, which at the time, was synonymous with “linker” ie. they were one in the same. Nowadays, the loader is a separate program from the linker, so this name is less relevant. None-the-less, LDFLAGS is used to describe flags that we want to pass to our linker which is usually just whatever libraries we want to link with the -l option.</w:t>
+      </w:r>
+    </w:p>
+    <w:p>
+      <w:pPr>
+        <w:pStyle w:val="ListContents"/>
+        <w:ind w:left="0" w:hanging="0"/>
+        <w:rPr/>
+      </w:pPr>
+      <w:r>
+        <w:rPr/>
+      </w:r>
+    </w:p>
+    <w:p>
+      <w:pPr>
+        <w:pStyle w:val="ListContents"/>
+        <w:ind w:left="0" w:hanging="0"/>
+        <w:rPr>
+          <w:b/>
+          <w:b/>
+          <w:bCs/>
+          <w:u w:val="single"/>
+        </w:rPr>
+      </w:pPr>
+      <w:r>
+        <w:rPr>
+          <w:b/>
+          <w:bCs/>
+        </w:rPr>
+        <w:t xml:space="preserve">BINS: </w:t>
+      </w:r>
+      <w:r>
+        <w:rPr/>
+        <w:t xml:space="preserve">The BINS variable is typically used as a list of binaries that are to be made by the “all” target. We will look at a few standard target names momentarily. </w:t>
+      </w:r>
+    </w:p>
+    <w:p>
+      <w:pPr>
+        <w:pStyle w:val="ListContents"/>
+        <w:ind w:left="0" w:hanging="0"/>
+        <w:rPr/>
+      </w:pPr>
+      <w:r>
+        <w:rPr/>
+      </w:r>
+    </w:p>
+    <w:p>
+      <w:pPr>
+        <w:pStyle w:val="ListContents"/>
+        <w:widowControl/>
+        <w:bidi w:val="0"/>
+        <w:spacing w:lineRule="auto" w:line="259" w:before="0" w:after="160"/>
+        <w:ind w:left="0" w:hanging="0"/>
+        <w:jc w:val="left"/>
+        <w:rPr>
+          <w:b/>
+          <w:b/>
+          <w:bCs/>
+          <w:u w:val="single"/>
+        </w:rPr>
+      </w:pPr>
+      <w:r>
+        <w:rPr>
+          <w:b/>
+          <w:bCs/>
+          <w:u w:val="single"/>
+        </w:rPr>
+        <w:t>LIBS:</w:t>
+      </w:r>
+      <w:r>
+        <w:rPr>
+          <w:u w:val="none"/>
+        </w:rPr>
+        <w:t xml:space="preserve"> The LIBS variable usually contains the path(s) to a alternative directories that contain important libraries for creating our program that are not already in our system’s PATH variable. These directories can be searched with the -L option in our CFLAGS eg. CFLAGS = -L $(LIBS) where LIBS = /project/lib:/project/other/lib </w:t>
       </w:r>
     </w:p>
     <w:sectPr>
@@ -108,9 +738,8 @@
     <w:qFormat/>
     <w:pPr>
       <w:widowControl/>
-      <w:kinsoku w:val="true"/>
+      <w:suppressAutoHyphens w:val="true"/>
       <w:overflowPunct w:val="true"/>
-      <w:autoSpaceDE w:val="true"/>
       <w:bidi w:val="0"/>
       <w:spacing w:lineRule="auto" w:line="259" w:before="0" w:after="160"/>
       <w:jc w:val="left"/>
@@ -284,6 +913,15 @@
     <w:pPr/>
     <w:rPr/>
   </w:style>
+  <w:style w:type="paragraph" w:styleId="ListContents">
+    <w:name w:val="List Contents"/>
+    <w:basedOn w:val="Normal"/>
+    <w:qFormat/>
+    <w:pPr>
+      <w:ind w:left="567" w:hanging="0"/>
+    </w:pPr>
+    <w:rPr/>
+  </w:style>
   <w:style w:type="numbering" w:styleId="NoList">
     <w:name w:val="No List"/>
     <w:qFormat/>

</xml_diff>